<commit_message>
,  ,  aggregation stage  -added
</commit_message>
<xml_diff>
--- a/Mastering MongoDB Aggregation & Indexing.docx
+++ b/Mastering MongoDB Aggregation & Indexing.docx
@@ -46,7 +46,21 @@
         <w:rPr>
           <w:b/>
         </w:rPr>
-        <w:t>6-1 $match , $project aggregation stage</w:t>
+        <w:t>6-1 $</w:t>
+      </w:r>
+      <w:proofErr w:type="gramStart"/>
+      <w:r>
+        <w:rPr>
+          <w:b/>
+        </w:rPr>
+        <w:t>match ,</w:t>
+      </w:r>
+      <w:proofErr w:type="gramEnd"/>
+      <w:r>
+        <w:rPr>
+          <w:b/>
+        </w:rPr>
+        <w:t xml:space="preserve"> $project aggregation stage</w:t>
       </w:r>
     </w:p>
     <w:p/>
@@ -60,8 +74,15 @@
         <w:tab/>
         <w:t xml:space="preserve">-&gt; </w:t>
       </w:r>
-      <w:r>
-        <w:t>mongodb aggregation tutorial</w:t>
+      <w:proofErr w:type="spellStart"/>
+      <w:proofErr w:type="gramStart"/>
+      <w:r>
+        <w:t>mongodb</w:t>
+      </w:r>
+      <w:proofErr w:type="spellEnd"/>
+      <w:proofErr w:type="gramEnd"/>
+      <w:r>
+        <w:t xml:space="preserve"> aggregation tutorial</w:t>
       </w:r>
     </w:p>
     <w:p>
@@ -87,6 +108,627 @@
         </w:r>
       </w:hyperlink>
     </w:p>
+    <w:p/>
+    <w:p>
+      <w:proofErr w:type="spellStart"/>
+      <w:proofErr w:type="gramStart"/>
+      <w:r>
+        <w:t>db.test.aggregate</w:t>
+      </w:r>
+      <w:proofErr w:type="spellEnd"/>
+      <w:r>
+        <w:t>([</w:t>
+      </w:r>
+      <w:proofErr w:type="gramEnd"/>
+    </w:p>
+    <w:p>
+      <w:r>
+        <w:t xml:space="preserve">    // stage-1</w:t>
+      </w:r>
+    </w:p>
+    <w:p>
+      <w:r>
+        <w:t xml:space="preserve">    </w:t>
+      </w:r>
+      <w:proofErr w:type="gramStart"/>
+      <w:r>
+        <w:t>{ $</w:t>
+      </w:r>
+      <w:proofErr w:type="gramEnd"/>
+      <w:r>
+        <w:t>match: { gender: "Male", age: { $</w:t>
+      </w:r>
+      <w:proofErr w:type="spellStart"/>
+      <w:r>
+        <w:t>lt</w:t>
+      </w:r>
+      <w:proofErr w:type="spellEnd"/>
+      <w:r>
+        <w:t>: 35 } } },</w:t>
+      </w:r>
+    </w:p>
+    <w:p>
+      <w:r>
+        <w:t xml:space="preserve">    // stage-2</w:t>
+      </w:r>
+    </w:p>
+    <w:p>
+      <w:r>
+        <w:t xml:space="preserve">    {$project: {name: 1, age: 1, gender</w:t>
+      </w:r>
+      <w:proofErr w:type="gramStart"/>
+      <w:r>
+        <w:t>:1</w:t>
+      </w:r>
+      <w:proofErr w:type="gramEnd"/>
+      <w:r>
+        <w:t>}}</w:t>
+      </w:r>
+    </w:p>
+    <w:p>
+      <w:r>
+        <w:t>])</w:t>
+      </w:r>
+    </w:p>
+    <w:p/>
+    <w:p>
+      <w:pPr>
+        <w:rPr>
+          <w:b/>
+        </w:rPr>
+      </w:pPr>
+      <w:r>
+        <w:rPr>
+          <w:b/>
+        </w:rPr>
+        <w:t>6-2 $</w:t>
+      </w:r>
+      <w:proofErr w:type="spellStart"/>
+      <w:proofErr w:type="gramStart"/>
+      <w:r>
+        <w:rPr>
+          <w:b/>
+        </w:rPr>
+        <w:t>addFields</w:t>
+      </w:r>
+      <w:proofErr w:type="spellEnd"/>
+      <w:r>
+        <w:rPr>
+          <w:b/>
+        </w:rPr>
+        <w:t xml:space="preserve"> ,</w:t>
+      </w:r>
+      <w:proofErr w:type="gramEnd"/>
+      <w:r>
+        <w:rPr>
+          <w:b/>
+        </w:rPr>
+        <w:t xml:space="preserve"> $out , $merge aggregation stage</w:t>
+      </w:r>
+    </w:p>
+    <w:p>
+      <w:proofErr w:type="spellStart"/>
+      <w:proofErr w:type="gramStart"/>
+      <w:r>
+        <w:t>db.test.aggregate</w:t>
+      </w:r>
+      <w:proofErr w:type="spellEnd"/>
+      <w:r>
+        <w:t>([</w:t>
+      </w:r>
+      <w:proofErr w:type="gramEnd"/>
+    </w:p>
+    <w:p>
+      <w:r>
+        <w:t xml:space="preserve">    // stage-1</w:t>
+      </w:r>
+    </w:p>
+    <w:p>
+      <w:r>
+        <w:t xml:space="preserve">    </w:t>
+      </w:r>
+      <w:proofErr w:type="gramStart"/>
+      <w:r>
+        <w:t>{ $</w:t>
+      </w:r>
+      <w:proofErr w:type="gramEnd"/>
+      <w:r>
+        <w:t>match: { gender: "Male", age: { $</w:t>
+      </w:r>
+      <w:proofErr w:type="spellStart"/>
+      <w:r>
+        <w:t>lt</w:t>
+      </w:r>
+      <w:proofErr w:type="spellEnd"/>
+      <w:r>
+        <w:t>: 35 } } },</w:t>
+      </w:r>
+    </w:p>
+    <w:p>
+      <w:r>
+        <w:t xml:space="preserve">    // stage-2</w:t>
+      </w:r>
+    </w:p>
+    <w:p>
+      <w:r>
+        <w:t xml:space="preserve">    </w:t>
+      </w:r>
+      <w:proofErr w:type="gramStart"/>
+      <w:r>
+        <w:t>{ $</w:t>
+      </w:r>
+      <w:proofErr w:type="spellStart"/>
+      <w:proofErr w:type="gramEnd"/>
+      <w:r>
+        <w:t>addFields</w:t>
+      </w:r>
+      <w:proofErr w:type="spellEnd"/>
+      <w:r>
+        <w:t>: { course: "level-2" } },</w:t>
+      </w:r>
+    </w:p>
+    <w:p>
+      <w:r>
+        <w:t xml:space="preserve">    // stage-3</w:t>
+      </w:r>
+    </w:p>
+    <w:p>
+      <w:r>
+        <w:lastRenderedPageBreak/>
+        <w:t xml:space="preserve">    </w:t>
+      </w:r>
+      <w:proofErr w:type="gramStart"/>
+      <w:r>
+        <w:t>{ $</w:t>
+      </w:r>
+      <w:proofErr w:type="gramEnd"/>
+      <w:r>
+        <w:t>project: { name: 1, gender: 1, course: 1 } }</w:t>
+      </w:r>
+    </w:p>
+    <w:p>
+      <w:r>
+        <w:t>])</w:t>
+      </w:r>
+    </w:p>
+    <w:p/>
+    <w:p>
+      <w:proofErr w:type="spellStart"/>
+      <w:proofErr w:type="gramStart"/>
+      <w:r>
+        <w:t>db.test.aggregate</w:t>
+      </w:r>
+      <w:proofErr w:type="spellEnd"/>
+      <w:r>
+        <w:t>([</w:t>
+      </w:r>
+      <w:proofErr w:type="gramEnd"/>
+    </w:p>
+    <w:p>
+      <w:r>
+        <w:t xml:space="preserve">    // stage-1</w:t>
+      </w:r>
+    </w:p>
+    <w:p>
+      <w:r>
+        <w:t xml:space="preserve">    </w:t>
+      </w:r>
+      <w:proofErr w:type="gramStart"/>
+      <w:r>
+        <w:t>{ $</w:t>
+      </w:r>
+      <w:proofErr w:type="gramEnd"/>
+      <w:r>
+        <w:t>match: { gender: "Male", age: { $</w:t>
+      </w:r>
+      <w:proofErr w:type="spellStart"/>
+      <w:r>
+        <w:t>lt</w:t>
+      </w:r>
+      <w:proofErr w:type="spellEnd"/>
+      <w:r>
+        <w:t>: 35 } } },</w:t>
+      </w:r>
+    </w:p>
+    <w:p>
+      <w:r>
+        <w:t xml:space="preserve">    // stage-2</w:t>
+      </w:r>
+    </w:p>
+    <w:p>
+      <w:r>
+        <w:t xml:space="preserve">    </w:t>
+      </w:r>
+      <w:proofErr w:type="gramStart"/>
+      <w:r>
+        <w:t>{ $</w:t>
+      </w:r>
+      <w:proofErr w:type="spellStart"/>
+      <w:proofErr w:type="gramEnd"/>
+      <w:r>
+        <w:t>addFields</w:t>
+      </w:r>
+      <w:proofErr w:type="spellEnd"/>
+      <w:r>
+        <w:t xml:space="preserve">: { course: "level-2", </w:t>
+      </w:r>
+      <w:proofErr w:type="spellStart"/>
+      <w:r>
+        <w:t>eduTech</w:t>
+      </w:r>
+      <w:proofErr w:type="spellEnd"/>
+      <w:r>
+        <w:t>: "Programming Hero" } },</w:t>
+      </w:r>
+    </w:p>
+    <w:p>
+      <w:r>
+        <w:t xml:space="preserve">    // stage-3</w:t>
+      </w:r>
+    </w:p>
+    <w:p>
+      <w:r>
+        <w:t xml:space="preserve">    </w:t>
+      </w:r>
+      <w:proofErr w:type="gramStart"/>
+      <w:r>
+        <w:t>{ $</w:t>
+      </w:r>
+      <w:proofErr w:type="gramEnd"/>
+      <w:r>
+        <w:t xml:space="preserve">project: { name: 1, gender: 1, course: 1, </w:t>
+      </w:r>
+      <w:proofErr w:type="spellStart"/>
+      <w:r>
+        <w:t>eduTech</w:t>
+      </w:r>
+      <w:proofErr w:type="spellEnd"/>
+      <w:r>
+        <w:t>: 1 } }</w:t>
+      </w:r>
+    </w:p>
+    <w:p>
+      <w:r>
+        <w:t>])</w:t>
+      </w:r>
+    </w:p>
+    <w:p/>
+    <w:p/>
+    <w:p>
+      <w:proofErr w:type="spellStart"/>
+      <w:proofErr w:type="gramStart"/>
+      <w:r>
+        <w:t>db.test.aggregate</w:t>
+      </w:r>
+      <w:proofErr w:type="spellEnd"/>
+      <w:r>
+        <w:t>([</w:t>
+      </w:r>
+      <w:proofErr w:type="gramEnd"/>
+    </w:p>
+    <w:p>
+      <w:r>
+        <w:t xml:space="preserve">    // stage-1</w:t>
+      </w:r>
+    </w:p>
+    <w:p>
+      <w:r>
+        <w:t xml:space="preserve">    </w:t>
+      </w:r>
+      <w:proofErr w:type="gramStart"/>
+      <w:r>
+        <w:t>{ $</w:t>
+      </w:r>
+      <w:proofErr w:type="gramEnd"/>
+      <w:r>
+        <w:t>match: { gender: "Male", age: { $</w:t>
+      </w:r>
+      <w:proofErr w:type="spellStart"/>
+      <w:r>
+        <w:t>lt</w:t>
+      </w:r>
+      <w:proofErr w:type="spellEnd"/>
+      <w:r>
+        <w:t>: 35 } } },</w:t>
+      </w:r>
+    </w:p>
+    <w:p>
+      <w:r>
+        <w:t xml:space="preserve">    // stage-2</w:t>
+      </w:r>
+    </w:p>
+    <w:p>
+      <w:r>
+        <w:t xml:space="preserve">    </w:t>
+      </w:r>
+      <w:proofErr w:type="gramStart"/>
+      <w:r>
+        <w:t>{ $</w:t>
+      </w:r>
+      <w:proofErr w:type="spellStart"/>
+      <w:proofErr w:type="gramEnd"/>
+      <w:r>
+        <w:t>addFields</w:t>
+      </w:r>
+      <w:proofErr w:type="spellEnd"/>
+      <w:r>
+        <w:t xml:space="preserve">: { course: "level-2", </w:t>
+      </w:r>
+      <w:proofErr w:type="spellStart"/>
+      <w:r>
+        <w:t>eduTech</w:t>
+      </w:r>
+      <w:proofErr w:type="spellEnd"/>
+      <w:r>
+        <w:t xml:space="preserve">: "Programming Hero", </w:t>
+      </w:r>
+      <w:proofErr w:type="spellStart"/>
+      <w:r>
+        <w:t>monerMoto</w:t>
+      </w:r>
+      <w:proofErr w:type="spellEnd"/>
+      <w:r>
+        <w:t>: "</w:t>
+      </w:r>
+      <w:proofErr w:type="spellStart"/>
+      <w:r>
+        <w:t>Moner</w:t>
+      </w:r>
+      <w:proofErr w:type="spellEnd"/>
+      <w:r>
+        <w:t xml:space="preserve"> </w:t>
+      </w:r>
+      <w:proofErr w:type="spellStart"/>
+      <w:r>
+        <w:t>Iccha</w:t>
+      </w:r>
+      <w:proofErr w:type="spellEnd"/>
+      <w:r>
+        <w:t>" } },</w:t>
+      </w:r>
+    </w:p>
+    <w:p>
+      <w:r>
+        <w:t xml:space="preserve">    // stage-3</w:t>
+      </w:r>
+    </w:p>
+    <w:p>
+      <w:r>
+        <w:t xml:space="preserve">    </w:t>
+      </w:r>
+      <w:proofErr w:type="gramStart"/>
+      <w:r>
+        <w:t>{ $</w:t>
+      </w:r>
+      <w:proofErr w:type="gramEnd"/>
+      <w:r>
+        <w:t xml:space="preserve">project: { name: 1, gender: 1, course: 1, </w:t>
+      </w:r>
+      <w:proofErr w:type="spellStart"/>
+      <w:r>
+        <w:t>eduTech</w:t>
+      </w:r>
+      <w:proofErr w:type="spellEnd"/>
+      <w:r>
+        <w:t>: 1 } },</w:t>
+      </w:r>
+    </w:p>
+    <w:p>
+      <w:r>
+        <w:t xml:space="preserve">    // stage-4</w:t>
+      </w:r>
+    </w:p>
+    <w:p>
+      <w:r>
+        <w:t xml:space="preserve">    </w:t>
+      </w:r>
+      <w:proofErr w:type="gramStart"/>
+      <w:r>
+        <w:t>{ $</w:t>
+      </w:r>
+      <w:proofErr w:type="gramEnd"/>
+      <w:r>
+        <w:t>out: "course-students" }</w:t>
+      </w:r>
+    </w:p>
+    <w:p>
+      <w:r>
+        <w:t>])</w:t>
+      </w:r>
+    </w:p>
+    <w:p/>
+    <w:p/>
+    <w:p/>
+    <w:p/>
+    <w:p>
+      <w:proofErr w:type="spellStart"/>
+      <w:proofErr w:type="gramStart"/>
+      <w:r>
+        <w:t>db.test.aggregate</w:t>
+      </w:r>
+      <w:proofErr w:type="spellEnd"/>
+      <w:r>
+        <w:t>([</w:t>
+      </w:r>
+      <w:proofErr w:type="gramEnd"/>
+    </w:p>
+    <w:p>
+      <w:r>
+        <w:t xml:space="preserve">    // stage-1</w:t>
+      </w:r>
+    </w:p>
+    <w:p>
+      <w:r>
+        <w:t xml:space="preserve">    // </w:t>
+      </w:r>
+      <w:proofErr w:type="gramStart"/>
+      <w:r>
+        <w:t>{ $</w:t>
+      </w:r>
+      <w:proofErr w:type="gramEnd"/>
+      <w:r>
+        <w:t>match: { gender: "Male", age: { $</w:t>
+      </w:r>
+      <w:proofErr w:type="spellStart"/>
+      <w:r>
+        <w:t>lt</w:t>
+      </w:r>
+      <w:proofErr w:type="spellEnd"/>
+      <w:r>
+        <w:t>: 35 } } },</w:t>
+      </w:r>
+    </w:p>
+    <w:p>
+      <w:r>
+        <w:t xml:space="preserve">    // stage-2</w:t>
+      </w:r>
+    </w:p>
+    <w:p>
+      <w:r>
+        <w:t xml:space="preserve">    </w:t>
+      </w:r>
+      <w:proofErr w:type="gramStart"/>
+      <w:r>
+        <w:t>{ $</w:t>
+      </w:r>
+      <w:proofErr w:type="spellStart"/>
+      <w:proofErr w:type="gramEnd"/>
+      <w:r>
+        <w:t>addFields</w:t>
+      </w:r>
+      <w:proofErr w:type="spellEnd"/>
+      <w:r>
+        <w:t xml:space="preserve">: { course: "level-2", </w:t>
+      </w:r>
+      <w:proofErr w:type="spellStart"/>
+      <w:r>
+        <w:t>eduTech</w:t>
+      </w:r>
+      <w:proofErr w:type="spellEnd"/>
+      <w:r>
+        <w:t xml:space="preserve">: "Programming Hero", </w:t>
+      </w:r>
+      <w:proofErr w:type="spellStart"/>
+      <w:r>
+        <w:t>monerMoto</w:t>
+      </w:r>
+      <w:proofErr w:type="spellEnd"/>
+      <w:r>
+        <w:t>: "</w:t>
+      </w:r>
+      <w:proofErr w:type="spellStart"/>
+      <w:r>
+        <w:t>Moner</w:t>
+      </w:r>
+      <w:proofErr w:type="spellEnd"/>
+      <w:r>
+        <w:t xml:space="preserve"> </w:t>
+      </w:r>
+      <w:proofErr w:type="spellStart"/>
+      <w:r>
+        <w:t>Iccha</w:t>
+      </w:r>
+      <w:proofErr w:type="spellEnd"/>
+      <w:r>
+        <w:t>" } },</w:t>
+      </w:r>
+    </w:p>
+    <w:p>
+      <w:r>
+        <w:t xml:space="preserve">    // stage-3</w:t>
+      </w:r>
+    </w:p>
+    <w:p>
+      <w:r>
+        <w:t xml:space="preserve">    // </w:t>
+      </w:r>
+      <w:proofErr w:type="gramStart"/>
+      <w:r>
+        <w:t>{ $</w:t>
+      </w:r>
+      <w:proofErr w:type="gramEnd"/>
+      <w:r>
+        <w:t xml:space="preserve">project: { name: 1, gender: 1, course: 1, </w:t>
+      </w:r>
+      <w:proofErr w:type="spellStart"/>
+      <w:r>
+        <w:t>eduTech</w:t>
+      </w:r>
+      <w:proofErr w:type="spellEnd"/>
+      <w:r>
+        <w:t>: 1 } },</w:t>
+      </w:r>
+    </w:p>
+    <w:p>
+      <w:r>
+        <w:t xml:space="preserve">    // stage-4</w:t>
+      </w:r>
+    </w:p>
+    <w:p>
+      <w:r>
+        <w:t xml:space="preserve">    // </w:t>
+      </w:r>
+      <w:proofErr w:type="gramStart"/>
+      <w:r>
+        <w:t>{ $</w:t>
+      </w:r>
+      <w:proofErr w:type="gramEnd"/>
+      <w:r>
+        <w:t>out: "course-students" }</w:t>
+      </w:r>
+    </w:p>
+    <w:p>
+      <w:r>
+        <w:t xml:space="preserve">    </w:t>
+      </w:r>
+      <w:proofErr w:type="gramStart"/>
+      <w:r>
+        <w:t>{ $</w:t>
+      </w:r>
+      <w:proofErr w:type="gramEnd"/>
+      <w:r>
+        <w:t>merge: "test" }</w:t>
+      </w:r>
+    </w:p>
+    <w:p>
+      <w:r>
+        <w:t>])</w:t>
+      </w:r>
+    </w:p>
+    <w:p/>
+    <w:p/>
+    <w:p>
+      <w:proofErr w:type="spellStart"/>
+      <w:proofErr w:type="gramStart"/>
+      <w:r>
+        <w:t>db.test.find</w:t>
+      </w:r>
+      <w:proofErr w:type="spellEnd"/>
+      <w:r>
+        <w:t>(</w:t>
+      </w:r>
+      <w:proofErr w:type="gramEnd"/>
+      <w:r>
+        <w:t xml:space="preserve">{}).project({ course: 1, </w:t>
+      </w:r>
+      <w:proofErr w:type="spellStart"/>
+      <w:r>
+        <w:t>eduTech</w:t>
+      </w:r>
+      <w:proofErr w:type="spellEnd"/>
+      <w:r>
+        <w:t xml:space="preserve">: 1, </w:t>
+      </w:r>
+      <w:proofErr w:type="spellStart"/>
+      <w:r>
+        <w:t>monerMoto</w:t>
+      </w:r>
+      <w:proofErr w:type="spellEnd"/>
+      <w:r>
+        <w:t>: 1 })</w:t>
+      </w:r>
+    </w:p>
+    <w:p/>
     <w:p/>
     <w:p/>
     <w:p/>

</xml_diff>

<commit_message>
explore more about  &  -added
</commit_message>
<xml_diff>
--- a/Mastering MongoDB Aggregation & Indexing.docx
+++ b/Mastering MongoDB Aggregation & Indexing.docx
@@ -1123,6 +1123,419 @@
       </w:r>
     </w:p>
     <w:p/>
+    <w:p>
+      <w:r>
+        <w:t>])</w:t>
+      </w:r>
+    </w:p>
+    <w:p/>
+    <w:p>
+      <w:r>
+        <w:t>6-4 explore more about $group &amp; $project</w:t>
+      </w:r>
+    </w:p>
+    <w:p/>
+    <w:p>
+      <w:proofErr w:type="spellStart"/>
+      <w:proofErr w:type="gramStart"/>
+      <w:r>
+        <w:t>db.test.aggregate</w:t>
+      </w:r>
+      <w:proofErr w:type="spellEnd"/>
+      <w:r>
+        <w:t>([</w:t>
+      </w:r>
+      <w:proofErr w:type="gramEnd"/>
+    </w:p>
+    <w:p/>
+    <w:p>
+      <w:r>
+        <w:t xml:space="preserve">    // stage-1</w:t>
+      </w:r>
+    </w:p>
+    <w:p>
+      <w:r>
+        <w:t xml:space="preserve">    {</w:t>
+      </w:r>
+    </w:p>
+    <w:p>
+      <w:r>
+        <w:t xml:space="preserve">        $group:</w:t>
+      </w:r>
+    </w:p>
+    <w:p>
+      <w:r>
+        <w:lastRenderedPageBreak/>
+        <w:t xml:space="preserve">        {</w:t>
+      </w:r>
+    </w:p>
+    <w:p>
+      <w:r>
+        <w:t xml:space="preserve">            _id: null,</w:t>
+      </w:r>
+    </w:p>
+    <w:p>
+      <w:r>
+        <w:t xml:space="preserve">            </w:t>
+      </w:r>
+      <w:proofErr w:type="spellStart"/>
+      <w:proofErr w:type="gramStart"/>
+      <w:r>
+        <w:t>totalSalary</w:t>
+      </w:r>
+      <w:proofErr w:type="spellEnd"/>
+      <w:proofErr w:type="gramEnd"/>
+      <w:r>
+        <w:t>: { $sum: 1 }</w:t>
+      </w:r>
+    </w:p>
+    <w:p>
+      <w:r>
+        <w:t xml:space="preserve">        }</w:t>
+      </w:r>
+    </w:p>
+    <w:p>
+      <w:r>
+        <w:t xml:space="preserve">    },</w:t>
+      </w:r>
+    </w:p>
+    <w:p/>
+    <w:p/>
+    <w:p>
+      <w:r>
+        <w:t>])</w:t>
+      </w:r>
+    </w:p>
+    <w:p/>
+    <w:p>
+      <w:proofErr w:type="spellStart"/>
+      <w:proofErr w:type="gramStart"/>
+      <w:r>
+        <w:t>db.test.aggregate</w:t>
+      </w:r>
+      <w:proofErr w:type="spellEnd"/>
+      <w:r>
+        <w:t>([</w:t>
+      </w:r>
+      <w:proofErr w:type="gramEnd"/>
+    </w:p>
+    <w:p/>
+    <w:p>
+      <w:r>
+        <w:t xml:space="preserve">    // stage-1</w:t>
+      </w:r>
+    </w:p>
+    <w:p>
+      <w:r>
+        <w:t xml:space="preserve">    {</w:t>
+      </w:r>
+    </w:p>
+    <w:p>
+      <w:r>
+        <w:t xml:space="preserve">        $group:</w:t>
+      </w:r>
+    </w:p>
+    <w:p>
+      <w:r>
+        <w:t xml:space="preserve">        {</w:t>
+      </w:r>
+    </w:p>
+    <w:p>
+      <w:r>
+        <w:t xml:space="preserve">            _id: null,</w:t>
+      </w:r>
+    </w:p>
+    <w:p>
+      <w:r>
+        <w:t xml:space="preserve">            </w:t>
+      </w:r>
+      <w:proofErr w:type="spellStart"/>
+      <w:proofErr w:type="gramStart"/>
+      <w:r>
+        <w:t>totalSalary</w:t>
+      </w:r>
+      <w:proofErr w:type="spellEnd"/>
+      <w:proofErr w:type="gramEnd"/>
+      <w:r>
+        <w:t>: { $sum: "$salary" }</w:t>
+      </w:r>
+    </w:p>
+    <w:p>
+      <w:r>
+        <w:t xml:space="preserve">        }</w:t>
+      </w:r>
+    </w:p>
+    <w:p>
+      <w:r>
+        <w:t xml:space="preserve">    },</w:t>
+      </w:r>
+    </w:p>
+    <w:p>
+      <w:r>
+        <w:t>])</w:t>
+      </w:r>
+    </w:p>
+    <w:p/>
+    <w:p/>
+    <w:p>
+      <w:proofErr w:type="spellStart"/>
+      <w:proofErr w:type="gramStart"/>
+      <w:r>
+        <w:t>db.test.aggregate</w:t>
+      </w:r>
+      <w:proofErr w:type="spellEnd"/>
+      <w:r>
+        <w:t>([</w:t>
+      </w:r>
+      <w:proofErr w:type="gramEnd"/>
+    </w:p>
+    <w:p/>
+    <w:p>
+      <w:r>
+        <w:t xml:space="preserve">    // stage-1</w:t>
+      </w:r>
+    </w:p>
+    <w:p>
+      <w:r>
+        <w:lastRenderedPageBreak/>
+        <w:t xml:space="preserve">    {</w:t>
+      </w:r>
+    </w:p>
+    <w:p>
+      <w:r>
+        <w:t xml:space="preserve">        $group:</w:t>
+      </w:r>
+    </w:p>
+    <w:p>
+      <w:r>
+        <w:t xml:space="preserve">        {</w:t>
+      </w:r>
+    </w:p>
+    <w:p>
+      <w:r>
+        <w:t xml:space="preserve">            _id: null,</w:t>
+      </w:r>
+    </w:p>
+    <w:p>
+      <w:r>
+        <w:t xml:space="preserve">            </w:t>
+      </w:r>
+      <w:proofErr w:type="spellStart"/>
+      <w:proofErr w:type="gramStart"/>
+      <w:r>
+        <w:t>totalSalary</w:t>
+      </w:r>
+      <w:proofErr w:type="spellEnd"/>
+      <w:proofErr w:type="gramEnd"/>
+      <w:r>
+        <w:t>: { $sum: "$salary" },</w:t>
+      </w:r>
+    </w:p>
+    <w:p>
+      <w:r>
+        <w:t xml:space="preserve">            </w:t>
+      </w:r>
+      <w:proofErr w:type="spellStart"/>
+      <w:proofErr w:type="gramStart"/>
+      <w:r>
+        <w:t>maxSalary</w:t>
+      </w:r>
+      <w:proofErr w:type="spellEnd"/>
+      <w:proofErr w:type="gramEnd"/>
+      <w:r>
+        <w:t>: { $max: "$salary" },</w:t>
+      </w:r>
+    </w:p>
+    <w:p>
+      <w:r>
+        <w:t xml:space="preserve">            </w:t>
+      </w:r>
+      <w:proofErr w:type="spellStart"/>
+      <w:proofErr w:type="gramStart"/>
+      <w:r>
+        <w:t>minSalary</w:t>
+      </w:r>
+      <w:proofErr w:type="spellEnd"/>
+      <w:proofErr w:type="gramEnd"/>
+      <w:r>
+        <w:t>: { $min: "$salary" },</w:t>
+      </w:r>
+    </w:p>
+    <w:p>
+      <w:r>
+        <w:t xml:space="preserve">            </w:t>
+      </w:r>
+      <w:proofErr w:type="spellStart"/>
+      <w:proofErr w:type="gramStart"/>
+      <w:r>
+        <w:t>avgSalary</w:t>
+      </w:r>
+      <w:proofErr w:type="spellEnd"/>
+      <w:proofErr w:type="gramEnd"/>
+      <w:r>
+        <w:t>: { $</w:t>
+      </w:r>
+      <w:proofErr w:type="spellStart"/>
+      <w:r>
+        <w:t>avg</w:t>
+      </w:r>
+      <w:proofErr w:type="spellEnd"/>
+      <w:r>
+        <w:t>: "$salary" },</w:t>
+      </w:r>
+    </w:p>
+    <w:p>
+      <w:r>
+        <w:t xml:space="preserve">        }</w:t>
+      </w:r>
+    </w:p>
+    <w:p>
+      <w:r>
+        <w:t xml:space="preserve">    },</w:t>
+      </w:r>
+    </w:p>
+    <w:p>
+      <w:r>
+        <w:t xml:space="preserve">    // stage-2</w:t>
+      </w:r>
+    </w:p>
+    <w:p>
+      <w:r>
+        <w:t xml:space="preserve">    {</w:t>
+      </w:r>
+    </w:p>
+    <w:p>
+      <w:r>
+        <w:t xml:space="preserve">        </w:t>
+      </w:r>
+      <w:proofErr w:type="gramStart"/>
+      <w:r>
+        <w:t>$project: {</w:t>
+      </w:r>
+      <w:proofErr w:type="gramEnd"/>
+    </w:p>
+    <w:p>
+      <w:r>
+        <w:t xml:space="preserve">            </w:t>
+      </w:r>
+      <w:proofErr w:type="spellStart"/>
+      <w:proofErr w:type="gramStart"/>
+      <w:r>
+        <w:t>totalSalary</w:t>
+      </w:r>
+      <w:proofErr w:type="spellEnd"/>
+      <w:proofErr w:type="gramEnd"/>
+      <w:r>
+        <w:t>: 1,</w:t>
+      </w:r>
+    </w:p>
+    <w:p>
+      <w:r>
+        <w:t xml:space="preserve">            </w:t>
+      </w:r>
+      <w:proofErr w:type="spellStart"/>
+      <w:proofErr w:type="gramStart"/>
+      <w:r>
+        <w:t>maxSalary</w:t>
+      </w:r>
+      <w:proofErr w:type="spellEnd"/>
+      <w:proofErr w:type="gramEnd"/>
+      <w:r>
+        <w:t>: 1,</w:t>
+      </w:r>
+    </w:p>
+    <w:p>
+      <w:r>
+        <w:t xml:space="preserve">            </w:t>
+      </w:r>
+      <w:proofErr w:type="spellStart"/>
+      <w:proofErr w:type="gramStart"/>
+      <w:r>
+        <w:t>minSalary</w:t>
+      </w:r>
+      <w:proofErr w:type="spellEnd"/>
+      <w:proofErr w:type="gramEnd"/>
+      <w:r>
+        <w:t>: 1,</w:t>
+      </w:r>
+    </w:p>
+    <w:p>
+      <w:r>
+        <w:t xml:space="preserve">            // </w:t>
+      </w:r>
+      <w:proofErr w:type="spellStart"/>
+      <w:r>
+        <w:t>avgSalary</w:t>
+      </w:r>
+      <w:proofErr w:type="spellEnd"/>
+      <w:r>
+        <w:t>: 1,</w:t>
+      </w:r>
+    </w:p>
+    <w:p>
+      <w:r>
+        <w:t xml:space="preserve">            </w:t>
+      </w:r>
+      <w:proofErr w:type="spellStart"/>
+      <w:proofErr w:type="gramStart"/>
+      <w:r>
+        <w:t>avgSalary</w:t>
+      </w:r>
+      <w:proofErr w:type="spellEnd"/>
+      <w:proofErr w:type="gramEnd"/>
+      <w:r>
+        <w:t>: "$</w:t>
+      </w:r>
+      <w:proofErr w:type="spellStart"/>
+      <w:r>
+        <w:t>avgSalary</w:t>
+      </w:r>
+      <w:proofErr w:type="spellEnd"/>
+      <w:r>
+        <w:t>",</w:t>
+      </w:r>
+    </w:p>
+    <w:p>
+      <w:r>
+        <w:t xml:space="preserve">            </w:t>
+      </w:r>
+      <w:proofErr w:type="spellStart"/>
+      <w:proofErr w:type="gramStart"/>
+      <w:r>
+        <w:t>rangeBetweenMaxAndMin</w:t>
+      </w:r>
+      <w:proofErr w:type="spellEnd"/>
+      <w:proofErr w:type="gramEnd"/>
+      <w:r>
+        <w:t>: {$subtract: ["$</w:t>
+      </w:r>
+      <w:proofErr w:type="spellStart"/>
+      <w:r>
+        <w:t>maxSalary</w:t>
+      </w:r>
+      <w:proofErr w:type="spellEnd"/>
+      <w:r>
+        <w:t>","$</w:t>
+      </w:r>
+      <w:proofErr w:type="spellStart"/>
+      <w:r>
+        <w:t>minSalary</w:t>
+      </w:r>
+      <w:proofErr w:type="spellEnd"/>
+      <w:r>
+        <w:t>"]}</w:t>
+      </w:r>
+    </w:p>
+    <w:p>
+      <w:r>
+        <w:t xml:space="preserve">        }</w:t>
+      </w:r>
+    </w:p>
+    <w:p>
+      <w:r>
+        <w:t xml:space="preserve">    }</w:t>
+      </w:r>
+    </w:p>
     <w:p>
       <w:r>
         <w:t>])</w:t>

</xml_diff>

<commit_message>
Explore  with  aggregation stage -added
</commit_message>
<xml_diff>
--- a/Mastering MongoDB Aggregation & Indexing.docx
+++ b/Mastering MongoDB Aggregation & Indexing.docx
@@ -1130,7 +1130,15 @@
     </w:p>
     <w:p/>
     <w:p>
-      <w:r>
+      <w:pPr>
+        <w:rPr>
+          <w:b/>
+        </w:rPr>
+      </w:pPr>
+      <w:r>
+        <w:rPr>
+          <w:b/>
+        </w:rPr>
         <w:t>6-4 explore more about $group &amp; $project</w:t>
       </w:r>
     </w:p>
@@ -1536,6 +1544,164 @@
         <w:t xml:space="preserve">    }</w:t>
       </w:r>
     </w:p>
+    <w:p>
+      <w:r>
+        <w:t>])</w:t>
+      </w:r>
+    </w:p>
+    <w:p>
+      <w:pPr>
+        <w:rPr>
+          <w:b/>
+        </w:rPr>
+      </w:pPr>
+    </w:p>
+    <w:p>
+      <w:pPr>
+        <w:rPr>
+          <w:b/>
+        </w:rPr>
+      </w:pPr>
+      <w:r>
+        <w:rPr>
+          <w:b/>
+        </w:rPr>
+        <w:t>6-5 Explore $group with $unwind aggregation stage</w:t>
+      </w:r>
+    </w:p>
+    <w:p>
+      <w:pPr>
+        <w:rPr>
+          <w:b/>
+        </w:rPr>
+      </w:pPr>
+    </w:p>
+    <w:p>
+      <w:proofErr w:type="spellStart"/>
+      <w:proofErr w:type="gramStart"/>
+      <w:r>
+        <w:lastRenderedPageBreak/>
+        <w:t>db.test.aggregate</w:t>
+      </w:r>
+      <w:proofErr w:type="spellEnd"/>
+      <w:r>
+        <w:t>([</w:t>
+      </w:r>
+      <w:proofErr w:type="gramEnd"/>
+    </w:p>
+    <w:p/>
+    <w:p>
+      <w:r>
+        <w:t xml:space="preserve">    // stage-1</w:t>
+      </w:r>
+    </w:p>
+    <w:p>
+      <w:r>
+        <w:t xml:space="preserve">    </w:t>
+      </w:r>
+      <w:proofErr w:type="gramStart"/>
+      <w:r>
+        <w:t>{ $</w:t>
+      </w:r>
+      <w:proofErr w:type="gramEnd"/>
+      <w:r>
+        <w:t>unwind: "$friends" },</w:t>
+      </w:r>
+    </w:p>
+    <w:p/>
+    <w:p>
+      <w:r>
+        <w:t xml:space="preserve">    // stage-2</w:t>
+      </w:r>
+    </w:p>
+    <w:p>
+      <w:r>
+        <w:t xml:space="preserve">    {</w:t>
+      </w:r>
+    </w:p>
+    <w:p>
+      <w:r>
+        <w:t xml:space="preserve">        $group: </w:t>
+      </w:r>
+      <w:proofErr w:type="gramStart"/>
+      <w:r>
+        <w:t>{ _</w:t>
+      </w:r>
+      <w:proofErr w:type="gramEnd"/>
+      <w:r>
+        <w:t>id: "$friends", count: { $sum: 1 } }</w:t>
+      </w:r>
+    </w:p>
+    <w:p>
+      <w:r>
+        <w:t xml:space="preserve">    }</w:t>
+      </w:r>
+    </w:p>
+    <w:p/>
+    <w:p>
+      <w:r>
+        <w:t>])</w:t>
+      </w:r>
+    </w:p>
+    <w:p/>
+    <w:p>
+      <w:proofErr w:type="spellStart"/>
+      <w:proofErr w:type="gramStart"/>
+      <w:r>
+        <w:t>db.test.aggregate</w:t>
+      </w:r>
+      <w:proofErr w:type="spellEnd"/>
+      <w:r>
+        <w:t>([</w:t>
+      </w:r>
+      <w:proofErr w:type="gramEnd"/>
+    </w:p>
+    <w:p/>
+    <w:p>
+      <w:r>
+        <w:t xml:space="preserve">    // stage-1</w:t>
+      </w:r>
+    </w:p>
+    <w:p>
+      <w:r>
+        <w:t xml:space="preserve">    </w:t>
+      </w:r>
+      <w:proofErr w:type="gramStart"/>
+      <w:r>
+        <w:t>{ $</w:t>
+      </w:r>
+      <w:proofErr w:type="gramEnd"/>
+      <w:r>
+        <w:t>unwind: "$interests" },</w:t>
+      </w:r>
+    </w:p>
+    <w:p>
+      <w:r>
+        <w:t xml:space="preserve">    // stage-2</w:t>
+      </w:r>
+    </w:p>
+    <w:p>
+      <w:r>
+        <w:t xml:space="preserve">    </w:t>
+      </w:r>
+      <w:proofErr w:type="gramStart"/>
+      <w:r>
+        <w:t>{ $</w:t>
+      </w:r>
+      <w:proofErr w:type="gramEnd"/>
+      <w:r>
+        <w:t xml:space="preserve">group: { _id: "$age", </w:t>
+      </w:r>
+      <w:proofErr w:type="spellStart"/>
+      <w:r>
+        <w:t>interestsPerAge</w:t>
+      </w:r>
+      <w:proofErr w:type="spellEnd"/>
+      <w:r>
+        <w:t>: {$push: "$interests"} } }</w:t>
+      </w:r>
+    </w:p>
+    <w:p/>
     <w:p>
       <w:r>
         <w:t>])</w:t>

</xml_diff>

<commit_message>
, , and  aggregation stage -added
</commit_message>
<xml_diff>
--- a/Mastering MongoDB Aggregation & Indexing.docx
+++ b/Mastering MongoDB Aggregation & Indexing.docx
@@ -294,7 +294,6 @@
     <w:p/>
     <w:p>
       <w:proofErr w:type="spellStart"/>
-      <w:proofErr w:type="gramStart"/>
       <w:r>
         <w:t>db.test.aggregate</w:t>
       </w:r>
@@ -302,7 +301,6 @@
       <w:r>
         <w:t>([</w:t>
       </w:r>
-      <w:proofErr w:type="gramEnd"/>
     </w:p>
     <w:p>
       <w:r>
@@ -311,15 +309,7 @@
     </w:p>
     <w:p>
       <w:r>
-        <w:t xml:space="preserve">    </w:t>
-      </w:r>
-      <w:proofErr w:type="gramStart"/>
-      <w:r>
-        <w:t>{ $</w:t>
-      </w:r>
-      <w:proofErr w:type="gramEnd"/>
-      <w:r>
-        <w:t>match: { gender: "Male", age: { $</w:t>
+        <w:t xml:space="preserve">    { $match: { gender: "Male", age: { $</w:t>
       </w:r>
       <w:proofErr w:type="spellStart"/>
       <w:r>
@@ -337,14 +327,9 @@
     </w:p>
     <w:p>
       <w:r>
-        <w:t xml:space="preserve">    </w:t>
-      </w:r>
-      <w:proofErr w:type="gramStart"/>
-      <w:r>
-        <w:t>{ $</w:t>
-      </w:r>
-      <w:proofErr w:type="spellStart"/>
-      <w:proofErr w:type="gramEnd"/>
+        <w:t xml:space="preserve">    { $</w:t>
+      </w:r>
+      <w:proofErr w:type="spellStart"/>
       <w:r>
         <w:t>addFields</w:t>
       </w:r>
@@ -368,15 +353,7 @@
     </w:p>
     <w:p>
       <w:r>
-        <w:t xml:space="preserve">    </w:t>
-      </w:r>
-      <w:proofErr w:type="gramStart"/>
-      <w:r>
-        <w:t>{ $</w:t>
-      </w:r>
-      <w:proofErr w:type="gramEnd"/>
-      <w:r>
-        <w:t xml:space="preserve">project: { name: 1, gender: 1, course: 1, </w:t>
+        <w:t xml:space="preserve">    { $project: { name: 1, gender: 1, course: 1, </w:t>
       </w:r>
       <w:proofErr w:type="spellStart"/>
       <w:r>
@@ -396,7 +373,6 @@
     <w:p/>
     <w:p>
       <w:proofErr w:type="spellStart"/>
-      <w:proofErr w:type="gramStart"/>
       <w:r>
         <w:t>db.test.aggregate</w:t>
       </w:r>
@@ -404,7 +380,6 @@
       <w:r>
         <w:t>([</w:t>
       </w:r>
-      <w:proofErr w:type="gramEnd"/>
     </w:p>
     <w:p>
       <w:r>
@@ -413,15 +388,7 @@
     </w:p>
     <w:p>
       <w:r>
-        <w:t xml:space="preserve">    </w:t>
-      </w:r>
-      <w:proofErr w:type="gramStart"/>
-      <w:r>
-        <w:t>{ $</w:t>
-      </w:r>
-      <w:proofErr w:type="gramEnd"/>
-      <w:r>
-        <w:t>match: { gender: "Male", age: { $</w:t>
+        <w:t xml:space="preserve">    { $match: { gender: "Male", age: { $</w:t>
       </w:r>
       <w:proofErr w:type="spellStart"/>
       <w:r>
@@ -439,14 +406,9 @@
     </w:p>
     <w:p>
       <w:r>
-        <w:t xml:space="preserve">    </w:t>
-      </w:r>
-      <w:proofErr w:type="gramStart"/>
-      <w:r>
-        <w:t>{ $</w:t>
-      </w:r>
-      <w:proofErr w:type="spellStart"/>
-      <w:proofErr w:type="gramEnd"/>
+        <w:t xml:space="preserve">    { $</w:t>
+      </w:r>
+      <w:proofErr w:type="spellStart"/>
       <w:r>
         <w:t>addFields</w:t>
       </w:r>
@@ -494,15 +456,7 @@
     </w:p>
     <w:p>
       <w:r>
-        <w:t xml:space="preserve">    </w:t>
-      </w:r>
-      <w:proofErr w:type="gramStart"/>
-      <w:r>
-        <w:t>{ $</w:t>
-      </w:r>
-      <w:proofErr w:type="gramEnd"/>
-      <w:r>
-        <w:t xml:space="preserve">project: { name: 1, gender: 1, course: 1, </w:t>
+        <w:t xml:space="preserve">    { $project: { name: 1, gender: 1, course: 1, </w:t>
       </w:r>
       <w:proofErr w:type="spellStart"/>
       <w:r>
@@ -520,15 +474,7 @@
     </w:p>
     <w:p>
       <w:r>
-        <w:t xml:space="preserve">    </w:t>
-      </w:r>
-      <w:proofErr w:type="gramStart"/>
-      <w:r>
-        <w:t>{ $</w:t>
-      </w:r>
-      <w:proofErr w:type="gramEnd"/>
-      <w:r>
-        <w:t>out: "course-students" }</w:t>
+        <w:t xml:space="preserve">    { $out: "course-students" }</w:t>
       </w:r>
     </w:p>
     <w:p>
@@ -542,7 +488,6 @@
     <w:p/>
     <w:p>
       <w:proofErr w:type="spellStart"/>
-      <w:proofErr w:type="gramStart"/>
       <w:r>
         <w:t>db.test.aggregate</w:t>
       </w:r>
@@ -550,7 +495,6 @@
       <w:r>
         <w:t>([</w:t>
       </w:r>
-      <w:proofErr w:type="gramEnd"/>
     </w:p>
     <w:p>
       <w:r>
@@ -559,15 +503,7 @@
     </w:p>
     <w:p>
       <w:r>
-        <w:t xml:space="preserve">    // </w:t>
-      </w:r>
-      <w:proofErr w:type="gramStart"/>
-      <w:r>
-        <w:t>{ $</w:t>
-      </w:r>
-      <w:proofErr w:type="gramEnd"/>
-      <w:r>
-        <w:t>match: { gender: "Male", age: { $</w:t>
+        <w:t xml:space="preserve">    // { $match: { gender: "Male", age: { $</w:t>
       </w:r>
       <w:proofErr w:type="spellStart"/>
       <w:r>
@@ -585,14 +521,9 @@
     </w:p>
     <w:p>
       <w:r>
-        <w:t xml:space="preserve">    </w:t>
-      </w:r>
-      <w:proofErr w:type="gramStart"/>
-      <w:r>
-        <w:t>{ $</w:t>
-      </w:r>
-      <w:proofErr w:type="spellStart"/>
-      <w:proofErr w:type="gramEnd"/>
+        <w:t xml:space="preserve">    { $</w:t>
+      </w:r>
+      <w:proofErr w:type="spellStart"/>
       <w:r>
         <w:t>addFields</w:t>
       </w:r>
@@ -640,15 +571,7 @@
     </w:p>
     <w:p>
       <w:r>
-        <w:t xml:space="preserve">    // </w:t>
-      </w:r>
-      <w:proofErr w:type="gramStart"/>
-      <w:r>
-        <w:t>{ $</w:t>
-      </w:r>
-      <w:proofErr w:type="gramEnd"/>
-      <w:r>
-        <w:t xml:space="preserve">project: { name: 1, gender: 1, course: 1, </w:t>
+        <w:t xml:space="preserve">    // { $project: { name: 1, gender: 1, course: 1, </w:t>
       </w:r>
       <w:proofErr w:type="spellStart"/>
       <w:r>
@@ -666,28 +589,12 @@
     </w:p>
     <w:p>
       <w:r>
-        <w:t xml:space="preserve">    // </w:t>
-      </w:r>
-      <w:proofErr w:type="gramStart"/>
-      <w:r>
-        <w:t>{ $</w:t>
-      </w:r>
-      <w:proofErr w:type="gramEnd"/>
-      <w:r>
-        <w:t>out: "course-students" }</w:t>
-      </w:r>
-    </w:p>
-    <w:p>
-      <w:r>
-        <w:t xml:space="preserve">    </w:t>
-      </w:r>
-      <w:proofErr w:type="gramStart"/>
-      <w:r>
-        <w:t>{ $</w:t>
-      </w:r>
-      <w:proofErr w:type="gramEnd"/>
-      <w:r>
-        <w:t>merge: "test" }</w:t>
+        <w:t xml:space="preserve">    // { $out: "course-students" }</w:t>
+      </w:r>
+    </w:p>
+    <w:p>
+      <w:r>
+        <w:t xml:space="preserve">    { $merge: "test" }</w:t>
       </w:r>
     </w:p>
     <w:p>
@@ -699,17 +606,12 @@
     <w:p/>
     <w:p>
       <w:proofErr w:type="spellStart"/>
-      <w:proofErr w:type="gramStart"/>
       <w:r>
         <w:t>db.test.find</w:t>
       </w:r>
       <w:proofErr w:type="spellEnd"/>
       <w:r>
-        <w:t>(</w:t>
-      </w:r>
-      <w:proofErr w:type="gramEnd"/>
-      <w:r>
-        <w:t xml:space="preserve">{}).project({ course: 1, </w:t>
+        <w:t xml:space="preserve">({}).project({ course: 1, </w:t>
       </w:r>
       <w:proofErr w:type="spellStart"/>
       <w:r>
@@ -741,21 +643,7 @@
         <w:rPr>
           <w:b/>
         </w:rPr>
-        <w:t>6-3 $</w:t>
-      </w:r>
-      <w:proofErr w:type="gramStart"/>
-      <w:r>
-        <w:rPr>
-          <w:b/>
-        </w:rPr>
-        <w:t>group ,</w:t>
-      </w:r>
-      <w:proofErr w:type="gramEnd"/>
-      <w:r>
-        <w:rPr>
-          <w:b/>
-        </w:rPr>
-        <w:t xml:space="preserve"> $sum , $push aggregation stage</w:t>
+        <w:t>6-3 $group , $sum , $push aggregation stage</w:t>
       </w:r>
     </w:p>
     <w:p/>
@@ -764,22 +652,16 @@
         <w:t xml:space="preserve">Find more documentation on </w:t>
       </w:r>
       <w:proofErr w:type="spellStart"/>
-      <w:proofErr w:type="gramStart"/>
       <w:r>
         <w:t>google</w:t>
       </w:r>
       <w:proofErr w:type="spellEnd"/>
       <w:r>
-        <w:t xml:space="preserve"> ,</w:t>
-      </w:r>
-      <w:proofErr w:type="gramEnd"/>
-      <w:r>
-        <w:t xml:space="preserve"> try to read many documentation of different important topics ( according to your choice )</w:t>
-      </w:r>
-    </w:p>
-    <w:p>
-      <w:proofErr w:type="spellStart"/>
-      <w:proofErr w:type="gramStart"/>
+        <w:t xml:space="preserve"> , try to read many documentation of different important topics ( according to your choice )</w:t>
+      </w:r>
+    </w:p>
+    <w:p>
+      <w:proofErr w:type="spellStart"/>
       <w:r>
         <w:t>db.test.aggregate</w:t>
       </w:r>
@@ -787,7 +669,6 @@
       <w:r>
         <w:t>([</w:t>
       </w:r>
-      <w:proofErr w:type="gramEnd"/>
     </w:p>
     <w:p/>
     <w:p>
@@ -798,15 +679,7 @@
     <w:p>
       <w:r>
         <w:lastRenderedPageBreak/>
-        <w:t xml:space="preserve">    </w:t>
-      </w:r>
-      <w:proofErr w:type="gramStart"/>
-      <w:r>
-        <w:t>{ $</w:t>
-      </w:r>
-      <w:proofErr w:type="gramEnd"/>
-      <w:r>
-        <w:t>group: { _id: "$gender" } }</w:t>
+        <w:t xml:space="preserve">    { $group: { _id: "$gender" } }</w:t>
       </w:r>
     </w:p>
     <w:p>
@@ -816,7 +689,6 @@
     </w:p>
     <w:p>
       <w:proofErr w:type="spellStart"/>
-      <w:proofErr w:type="gramStart"/>
       <w:r>
         <w:t>db.test.aggregate</w:t>
       </w:r>
@@ -824,7 +696,6 @@
       <w:r>
         <w:t>([</w:t>
       </w:r>
-      <w:proofErr w:type="gramEnd"/>
     </w:p>
     <w:p/>
     <w:p>
@@ -834,41 +705,17 @@
     </w:p>
     <w:p>
       <w:r>
-        <w:t xml:space="preserve">    // </w:t>
-      </w:r>
-      <w:proofErr w:type="gramStart"/>
-      <w:r>
-        <w:t>{ $</w:t>
-      </w:r>
-      <w:proofErr w:type="gramEnd"/>
-      <w:r>
-        <w:t>group: { _id: "$gender" } }</w:t>
-      </w:r>
-    </w:p>
-    <w:p>
-      <w:r>
-        <w:t xml:space="preserve">    // </w:t>
-      </w:r>
-      <w:proofErr w:type="gramStart"/>
-      <w:r>
-        <w:t>{ $</w:t>
-      </w:r>
-      <w:proofErr w:type="gramEnd"/>
-      <w:r>
-        <w:t>group: { _id: "$course" } }</w:t>
-      </w:r>
-    </w:p>
-    <w:p>
-      <w:r>
-        <w:t xml:space="preserve">    </w:t>
-      </w:r>
-      <w:proofErr w:type="gramStart"/>
-      <w:r>
-        <w:t>{ $</w:t>
-      </w:r>
-      <w:proofErr w:type="gramEnd"/>
-      <w:r>
-        <w:t>group: { _id: "$</w:t>
+        <w:t xml:space="preserve">    // { $group: { _id: "$gender" } }</w:t>
+      </w:r>
+    </w:p>
+    <w:p>
+      <w:r>
+        <w:t xml:space="preserve">    // { $group: { _id: "$course" } }</w:t>
+      </w:r>
+    </w:p>
+    <w:p>
+      <w:r>
+        <w:t xml:space="preserve">    { $group: { _id: "$</w:t>
       </w:r>
       <w:proofErr w:type="spellStart"/>
       <w:r>
@@ -887,7 +734,6 @@
     <w:p/>
     <w:p>
       <w:proofErr w:type="spellStart"/>
-      <w:proofErr w:type="gramStart"/>
       <w:r>
         <w:t>db.test.aggregate</w:t>
       </w:r>
@@ -895,7 +741,6 @@
       <w:r>
         <w:t>([</w:t>
       </w:r>
-      <w:proofErr w:type="gramEnd"/>
     </w:p>
     <w:p/>
     <w:p>
@@ -905,28 +750,12 @@
     </w:p>
     <w:p>
       <w:r>
-        <w:t xml:space="preserve">    // </w:t>
-      </w:r>
-      <w:proofErr w:type="gramStart"/>
-      <w:r>
-        <w:t>{ $</w:t>
-      </w:r>
-      <w:proofErr w:type="gramEnd"/>
-      <w:r>
-        <w:t>group: { _id: "$age", count: {$sum: 1} } }</w:t>
-      </w:r>
-    </w:p>
-    <w:p>
-      <w:r>
-        <w:t xml:space="preserve">    </w:t>
-      </w:r>
-      <w:proofErr w:type="gramStart"/>
-      <w:r>
-        <w:t>{ $</w:t>
-      </w:r>
-      <w:proofErr w:type="gramEnd"/>
-      <w:r>
-        <w:t>group: { _id: "$gender", count: {$sum: 1} } }</w:t>
+        <w:t xml:space="preserve">    // { $group: { _id: "$age", count: {$sum: 1} } }</w:t>
+      </w:r>
+    </w:p>
+    <w:p>
+      <w:r>
+        <w:t xml:space="preserve">    { $group: { _id: "$gender", count: {$sum: 1} } }</w:t>
       </w:r>
     </w:p>
     <w:p>
@@ -937,7 +766,6 @@
     <w:p/>
     <w:p>
       <w:proofErr w:type="spellStart"/>
-      <w:proofErr w:type="gramStart"/>
       <w:r>
         <w:t>db.test.aggregate</w:t>
       </w:r>
@@ -945,7 +773,6 @@
       <w:r>
         <w:t>([</w:t>
       </w:r>
-      <w:proofErr w:type="gramEnd"/>
     </w:p>
     <w:p/>
     <w:p>
@@ -955,15 +782,7 @@
     </w:p>
     <w:p>
       <w:r>
-        <w:t xml:space="preserve">    </w:t>
-      </w:r>
-      <w:proofErr w:type="gramStart"/>
-      <w:r>
-        <w:t>{ $</w:t>
-      </w:r>
-      <w:proofErr w:type="gramEnd"/>
-      <w:r>
-        <w:t>group: { _id: "$</w:t>
+        <w:t xml:space="preserve">    { $group: { _id: "$</w:t>
       </w:r>
       <w:proofErr w:type="spellStart"/>
       <w:r>
@@ -990,7 +809,6 @@
     <w:p/>
     <w:p>
       <w:proofErr w:type="spellStart"/>
-      <w:proofErr w:type="gramStart"/>
       <w:r>
         <w:t>db.test.aggregate</w:t>
       </w:r>
@@ -998,7 +816,6 @@
       <w:r>
         <w:t>([</w:t>
       </w:r>
-      <w:proofErr w:type="gramEnd"/>
     </w:p>
     <w:p/>
     <w:p>
@@ -1037,15 +854,7 @@
     </w:p>
     <w:p>
       <w:r>
-        <w:t xml:space="preserve">            </w:t>
-      </w:r>
-      <w:proofErr w:type="gramStart"/>
-      <w:r>
-        <w:t>count</w:t>
-      </w:r>
-      <w:proofErr w:type="gramEnd"/>
-      <w:r>
-        <w:t xml:space="preserve">: { $sum: 1 }, </w:t>
+        <w:t xml:space="preserve">            count: { $sum: 1 }, </w:t>
       </w:r>
       <w:proofErr w:type="spellStart"/>
       <w:r>
@@ -1078,13 +887,8 @@
     </w:p>
     <w:p>
       <w:r>
-        <w:t xml:space="preserve">    </w:t>
-      </w:r>
-      <w:proofErr w:type="gramStart"/>
-      <w:r>
-        <w:t>{$project: {</w:t>
-      </w:r>
-      <w:proofErr w:type="gramEnd"/>
+        <w:t xml:space="preserve">    {$project: {</w:t>
+      </w:r>
     </w:p>
     <w:p>
       <w:r>
@@ -1145,7 +949,6 @@
     <w:p/>
     <w:p>
       <w:proofErr w:type="spellStart"/>
-      <w:proofErr w:type="gramStart"/>
       <w:r>
         <w:t>db.test.aggregate</w:t>
       </w:r>
@@ -1153,7 +956,6 @@
       <w:r>
         <w:t>([</w:t>
       </w:r>
-      <w:proofErr w:type="gramEnd"/>
     </w:p>
     <w:p/>
     <w:p>
@@ -1707,6 +1509,438 @@
         <w:t>])</w:t>
       </w:r>
     </w:p>
+    <w:p/>
+    <w:p>
+      <w:r>
+        <w:t xml:space="preserve">Docs: </w:t>
+      </w:r>
+      <w:hyperlink r:id="rId7" w:anchor="mongodb-group" w:history="1">
+        <w:r>
+          <w:rPr>
+            <w:rStyle w:val="Hyperlink"/>
+          </w:rPr>
+          <w:t>https://studio3t.com/knowledge-base/articles/mongodb-aggregation-framework/#mongodb-group</w:t>
+        </w:r>
+      </w:hyperlink>
+    </w:p>
+    <w:p/>
+    <w:p>
+      <w:pPr>
+        <w:rPr>
+          <w:b/>
+        </w:rPr>
+      </w:pPr>
+      <w:r>
+        <w:rPr>
+          <w:b/>
+        </w:rPr>
+        <w:t>6-6 $bucket, $sort, and $limit aggregation stage</w:t>
+      </w:r>
+    </w:p>
+    <w:p/>
+    <w:p>
+      <w:r>
+        <w:lastRenderedPageBreak/>
+        <w:t xml:space="preserve">Google -&gt; $bucket in </w:t>
+      </w:r>
+      <w:proofErr w:type="spellStart"/>
+      <w:r>
+        <w:t>mongodb</w:t>
+      </w:r>
+      <w:proofErr w:type="spellEnd"/>
+      <w:r>
+        <w:t xml:space="preserve"> </w:t>
+      </w:r>
+    </w:p>
+    <w:p>
+      <w:r>
+        <w:t xml:space="preserve">Necessary doc: </w:t>
+      </w:r>
+      <w:hyperlink r:id="rId8" w:history="1">
+        <w:r>
+          <w:rPr>
+            <w:rStyle w:val="Hyperlink"/>
+          </w:rPr>
+          <w:t>https://www.mongodb.com/docs/manual/reference/operator/aggregation/bucket/</w:t>
+        </w:r>
+      </w:hyperlink>
+    </w:p>
+    <w:p/>
+    <w:p>
+      <w:proofErr w:type="spellStart"/>
+      <w:proofErr w:type="gramStart"/>
+      <w:r>
+        <w:t>db.test.aggregate</w:t>
+      </w:r>
+      <w:proofErr w:type="spellEnd"/>
+      <w:r>
+        <w:t>([</w:t>
+      </w:r>
+      <w:proofErr w:type="gramEnd"/>
+    </w:p>
+    <w:p/>
+    <w:p>
+      <w:r>
+        <w:t xml:space="preserve">    // stage-1</w:t>
+      </w:r>
+    </w:p>
+    <w:p>
+      <w:r>
+        <w:t xml:space="preserve">    {</w:t>
+      </w:r>
+    </w:p>
+    <w:p>
+      <w:r>
+        <w:t xml:space="preserve">        </w:t>
+      </w:r>
+      <w:proofErr w:type="gramStart"/>
+      <w:r>
+        <w:t>$bucket: {</w:t>
+      </w:r>
+      <w:proofErr w:type="gramEnd"/>
+    </w:p>
+    <w:p>
+      <w:r>
+        <w:t xml:space="preserve">            </w:t>
+      </w:r>
+      <w:proofErr w:type="spellStart"/>
+      <w:proofErr w:type="gramStart"/>
+      <w:r>
+        <w:t>groupBy</w:t>
+      </w:r>
+      <w:proofErr w:type="spellEnd"/>
+      <w:proofErr w:type="gramEnd"/>
+      <w:r>
+        <w:t>: "$age",</w:t>
+      </w:r>
+    </w:p>
+    <w:p>
+      <w:r>
+        <w:t xml:space="preserve">            </w:t>
+      </w:r>
+      <w:proofErr w:type="gramStart"/>
+      <w:r>
+        <w:t>boundaries</w:t>
+      </w:r>
+      <w:proofErr w:type="gramEnd"/>
+      <w:r>
+        <w:t>: [20, 40, 60, 80],</w:t>
+      </w:r>
+    </w:p>
+    <w:p>
+      <w:r>
+        <w:t xml:space="preserve">            </w:t>
+      </w:r>
+      <w:proofErr w:type="gramStart"/>
+      <w:r>
+        <w:t>default</w:t>
+      </w:r>
+      <w:proofErr w:type="gramEnd"/>
+      <w:r>
+        <w:t>: "greater than 80",</w:t>
+      </w:r>
+    </w:p>
+    <w:p>
+      <w:r>
+        <w:t xml:space="preserve">            </w:t>
+      </w:r>
+      <w:proofErr w:type="gramStart"/>
+      <w:r>
+        <w:t>output</w:t>
+      </w:r>
+      <w:proofErr w:type="gramEnd"/>
+      <w:r>
+        <w:t>: {</w:t>
+      </w:r>
+    </w:p>
+    <w:p>
+      <w:r>
+        <w:t xml:space="preserve">                </w:t>
+      </w:r>
+      <w:proofErr w:type="gramStart"/>
+      <w:r>
+        <w:t>count</w:t>
+      </w:r>
+      <w:proofErr w:type="gramEnd"/>
+      <w:r>
+        <w:t>: { $sum: 1 },</w:t>
+      </w:r>
+    </w:p>
+    <w:p>
+      <w:r>
+        <w:t xml:space="preserve">                // </w:t>
+      </w:r>
+      <w:proofErr w:type="spellStart"/>
+      <w:r>
+        <w:t>karakaraAse</w:t>
+      </w:r>
+      <w:proofErr w:type="spellEnd"/>
+      <w:r>
+        <w:t>: {$push: "$name"}</w:t>
+      </w:r>
+    </w:p>
+    <w:p>
+      <w:r>
+        <w:t xml:space="preserve">                </w:t>
+      </w:r>
+      <w:proofErr w:type="spellStart"/>
+      <w:proofErr w:type="gramStart"/>
+      <w:r>
+        <w:t>karakaraAse</w:t>
+      </w:r>
+      <w:proofErr w:type="spellEnd"/>
+      <w:proofErr w:type="gramEnd"/>
+      <w:r>
+        <w:t>: {$push: "$$ROOT"}</w:t>
+      </w:r>
+    </w:p>
+    <w:p>
+      <w:r>
+        <w:t xml:space="preserve">            }</w:t>
+      </w:r>
+    </w:p>
+    <w:p>
+      <w:r>
+        <w:t xml:space="preserve">        }</w:t>
+      </w:r>
+    </w:p>
+    <w:p>
+      <w:r>
+        <w:t xml:space="preserve">    }</w:t>
+      </w:r>
+    </w:p>
+    <w:p>
+      <w:r>
+        <w:t>])</w:t>
+      </w:r>
+    </w:p>
+    <w:p/>
+    <w:p>
+      <w:proofErr w:type="spellStart"/>
+      <w:proofErr w:type="gramStart"/>
+      <w:r>
+        <w:t>db.test.aggregate</w:t>
+      </w:r>
+      <w:proofErr w:type="spellEnd"/>
+      <w:r>
+        <w:t>([</w:t>
+      </w:r>
+      <w:proofErr w:type="gramEnd"/>
+    </w:p>
+    <w:p/>
+    <w:p>
+      <w:r>
+        <w:t xml:space="preserve">    // stage-1</w:t>
+      </w:r>
+    </w:p>
+    <w:p>
+      <w:r>
+        <w:t xml:space="preserve">    {</w:t>
+      </w:r>
+    </w:p>
+    <w:p>
+      <w:r>
+        <w:t xml:space="preserve">        </w:t>
+      </w:r>
+      <w:proofErr w:type="gramStart"/>
+      <w:r>
+        <w:t>$bucket: {</w:t>
+      </w:r>
+      <w:proofErr w:type="gramEnd"/>
+    </w:p>
+    <w:p>
+      <w:r>
+        <w:lastRenderedPageBreak/>
+        <w:t xml:space="preserve">            </w:t>
+      </w:r>
+      <w:proofErr w:type="spellStart"/>
+      <w:proofErr w:type="gramStart"/>
+      <w:r>
+        <w:t>groupBy</w:t>
+      </w:r>
+      <w:proofErr w:type="spellEnd"/>
+      <w:proofErr w:type="gramEnd"/>
+      <w:r>
+        <w:t>: "$age",</w:t>
+      </w:r>
+    </w:p>
+    <w:p>
+      <w:r>
+        <w:t xml:space="preserve">            </w:t>
+      </w:r>
+      <w:proofErr w:type="gramStart"/>
+      <w:r>
+        <w:t>boundaries</w:t>
+      </w:r>
+      <w:proofErr w:type="gramEnd"/>
+      <w:r>
+        <w:t>: [20, 40, 60, 80],</w:t>
+      </w:r>
+    </w:p>
+    <w:p>
+      <w:r>
+        <w:t xml:space="preserve">            </w:t>
+      </w:r>
+      <w:proofErr w:type="gramStart"/>
+      <w:r>
+        <w:t>default</w:t>
+      </w:r>
+      <w:proofErr w:type="gramEnd"/>
+      <w:r>
+        <w:t>: "greater than 80",</w:t>
+      </w:r>
+    </w:p>
+    <w:p>
+      <w:r>
+        <w:t xml:space="preserve">            </w:t>
+      </w:r>
+      <w:proofErr w:type="gramStart"/>
+      <w:r>
+        <w:t>output</w:t>
+      </w:r>
+      <w:proofErr w:type="gramEnd"/>
+      <w:r>
+        <w:t>: {</w:t>
+      </w:r>
+    </w:p>
+    <w:p>
+      <w:r>
+        <w:t xml:space="preserve">                </w:t>
+      </w:r>
+      <w:proofErr w:type="gramStart"/>
+      <w:r>
+        <w:t>count</w:t>
+      </w:r>
+      <w:proofErr w:type="gramEnd"/>
+      <w:r>
+        <w:t>: { $sum: 1 },</w:t>
+      </w:r>
+    </w:p>
+    <w:p>
+      <w:r>
+        <w:t xml:space="preserve">                // </w:t>
+      </w:r>
+      <w:proofErr w:type="spellStart"/>
+      <w:r>
+        <w:t>karakaraAse</w:t>
+      </w:r>
+      <w:proofErr w:type="spellEnd"/>
+      <w:r>
+        <w:t>: {$push: "$name"}</w:t>
+      </w:r>
+    </w:p>
+    <w:p>
+      <w:r>
+        <w:t xml:space="preserve">                </w:t>
+      </w:r>
+      <w:proofErr w:type="spellStart"/>
+      <w:proofErr w:type="gramStart"/>
+      <w:r>
+        <w:t>karakaraAse</w:t>
+      </w:r>
+      <w:proofErr w:type="spellEnd"/>
+      <w:proofErr w:type="gramEnd"/>
+      <w:r>
+        <w:t>: { $push: "$$ROOT" }</w:t>
+      </w:r>
+    </w:p>
+    <w:p>
+      <w:r>
+        <w:t xml:space="preserve">            }</w:t>
+      </w:r>
+    </w:p>
+    <w:p>
+      <w:r>
+        <w:t xml:space="preserve">        }</w:t>
+      </w:r>
+    </w:p>
+    <w:p>
+      <w:r>
+        <w:t xml:space="preserve">    },</w:t>
+      </w:r>
+    </w:p>
+    <w:p>
+      <w:r>
+        <w:t xml:space="preserve">    // stage-2</w:t>
+      </w:r>
+    </w:p>
+    <w:p>
+      <w:r>
+        <w:t xml:space="preserve">    {</w:t>
+      </w:r>
+    </w:p>
+    <w:p>
+      <w:r>
+        <w:t xml:space="preserve">        $sort: </w:t>
+      </w:r>
+      <w:proofErr w:type="gramStart"/>
+      <w:r>
+        <w:t>{ count</w:t>
+      </w:r>
+      <w:proofErr w:type="gramEnd"/>
+      <w:r>
+        <w:t>: -1 }</w:t>
+      </w:r>
+    </w:p>
+    <w:p>
+      <w:r>
+        <w:t xml:space="preserve">    },</w:t>
+      </w:r>
+    </w:p>
+    <w:p>
+      <w:r>
+        <w:t xml:space="preserve">    // stage-3</w:t>
+      </w:r>
+    </w:p>
+    <w:p>
+      <w:r>
+        <w:t xml:space="preserve">    {</w:t>
+      </w:r>
+    </w:p>
+    <w:p>
+      <w:r>
+        <w:t xml:space="preserve">        $limit: 2</w:t>
+      </w:r>
+    </w:p>
+    <w:p>
+      <w:r>
+        <w:t xml:space="preserve">    },</w:t>
+      </w:r>
+    </w:p>
+    <w:p>
+      <w:r>
+        <w:t xml:space="preserve">    // stage-4</w:t>
+      </w:r>
+    </w:p>
+    <w:p>
+      <w:r>
+        <w:t xml:space="preserve">    {</w:t>
+      </w:r>
+    </w:p>
+    <w:p>
+      <w:r>
+        <w:t xml:space="preserve">        $project: </w:t>
+      </w:r>
+      <w:proofErr w:type="gramStart"/>
+      <w:r>
+        <w:t>{ count</w:t>
+      </w:r>
+      <w:proofErr w:type="gramEnd"/>
+      <w:r>
+        <w:t>: 1 }</w:t>
+      </w:r>
+    </w:p>
+    <w:p>
+      <w:r>
+        <w:t xml:space="preserve">    }</w:t>
+      </w:r>
+    </w:p>
+    <w:p>
+      <w:r>
+        <w:t>])</w:t>
+      </w:r>
+    </w:p>
+    <w:p/>
     <w:p/>
     <w:p/>
     <w:sectPr>

</xml_diff>

<commit_message>
, multiple pipeline aggregation stage -added
</commit_message>
<xml_diff>
--- a/Mastering MongoDB Aggregation & Indexing.docx
+++ b/Mastering MongoDB Aggregation & Indexing.docx
@@ -1940,6 +1940,412 @@
         <w:t>])</w:t>
       </w:r>
     </w:p>
+    <w:p/>
+    <w:p/>
+    <w:p>
+      <w:pPr>
+        <w:rPr>
+          <w:b/>
+        </w:rPr>
+      </w:pPr>
+      <w:r>
+        <w:rPr>
+          <w:b/>
+        </w:rPr>
+        <w:lastRenderedPageBreak/>
+        <w:t>6-7 $facet, multiple pipeline aggregation stage</w:t>
+      </w:r>
+    </w:p>
+    <w:p/>
+    <w:p>
+      <w:proofErr w:type="spellStart"/>
+      <w:proofErr w:type="gramStart"/>
+      <w:r>
+        <w:t>db.test.aggregate</w:t>
+      </w:r>
+      <w:proofErr w:type="spellEnd"/>
+      <w:r>
+        <w:t>([</w:t>
+      </w:r>
+      <w:proofErr w:type="gramEnd"/>
+    </w:p>
+    <w:p/>
+    <w:p>
+      <w:r>
+        <w:t xml:space="preserve">    {</w:t>
+      </w:r>
+    </w:p>
+    <w:p>
+      <w:r>
+        <w:t xml:space="preserve">        </w:t>
+      </w:r>
+      <w:proofErr w:type="gramStart"/>
+      <w:r>
+        <w:t>$facet: {</w:t>
+      </w:r>
+      <w:proofErr w:type="gramEnd"/>
+    </w:p>
+    <w:p>
+      <w:r>
+        <w:t xml:space="preserve">            // pipeline-1</w:t>
+      </w:r>
+    </w:p>
+    <w:p>
+      <w:r>
+        <w:t xml:space="preserve">            "</w:t>
+      </w:r>
+      <w:proofErr w:type="spellStart"/>
+      <w:proofErr w:type="gramStart"/>
+      <w:r>
+        <w:t>friendsCount</w:t>
+      </w:r>
+      <w:proofErr w:type="spellEnd"/>
+      <w:proofErr w:type="gramEnd"/>
+      <w:r>
+        <w:t>": [</w:t>
+      </w:r>
+    </w:p>
+    <w:p>
+      <w:r>
+        <w:t xml:space="preserve">                // stage-1</w:t>
+      </w:r>
+    </w:p>
+    <w:p>
+      <w:r>
+        <w:t xml:space="preserve">                </w:t>
+      </w:r>
+      <w:proofErr w:type="gramStart"/>
+      <w:r>
+        <w:t>{ $</w:t>
+      </w:r>
+      <w:proofErr w:type="gramEnd"/>
+      <w:r>
+        <w:t>unwind: "$friends" },</w:t>
+      </w:r>
+    </w:p>
+    <w:p>
+      <w:r>
+        <w:t xml:space="preserve">                </w:t>
+      </w:r>
+      <w:proofErr w:type="gramStart"/>
+      <w:r>
+        <w:t>{ $</w:t>
+      </w:r>
+      <w:proofErr w:type="gramEnd"/>
+      <w:r>
+        <w:t>group: { _id: "$friends", count: { $sum: 1 } } }</w:t>
+      </w:r>
+    </w:p>
+    <w:p>
+      <w:r>
+        <w:t xml:space="preserve">            ],</w:t>
+      </w:r>
+    </w:p>
+    <w:p>
+      <w:r>
+        <w:t xml:space="preserve">            // pipline-2</w:t>
+      </w:r>
+    </w:p>
+    <w:p>
+      <w:r>
+        <w:t xml:space="preserve">            "</w:t>
+      </w:r>
+      <w:proofErr w:type="spellStart"/>
+      <w:proofErr w:type="gramStart"/>
+      <w:r>
+        <w:t>educationCount</w:t>
+      </w:r>
+      <w:proofErr w:type="spellEnd"/>
+      <w:proofErr w:type="gramEnd"/>
+      <w:r>
+        <w:t>": [</w:t>
+      </w:r>
+    </w:p>
+    <w:p>
+      <w:r>
+        <w:t xml:space="preserve">                // stage-1</w:t>
+      </w:r>
+    </w:p>
+    <w:p>
+      <w:r>
+        <w:t xml:space="preserve">                </w:t>
+      </w:r>
+      <w:proofErr w:type="gramStart"/>
+      <w:r>
+        <w:t>{ $</w:t>
+      </w:r>
+      <w:proofErr w:type="gramEnd"/>
+      <w:r>
+        <w:t>unwind: "$education" },</w:t>
+      </w:r>
+    </w:p>
+    <w:p>
+      <w:r>
+        <w:t xml:space="preserve">                // stage-2</w:t>
+      </w:r>
+    </w:p>
+    <w:p>
+      <w:r>
+        <w:t xml:space="preserve">                </w:t>
+      </w:r>
+      <w:proofErr w:type="gramStart"/>
+      <w:r>
+        <w:t>{ $</w:t>
+      </w:r>
+      <w:proofErr w:type="gramEnd"/>
+      <w:r>
+        <w:t>group: { _id: "$education", count: { $sum: 1 } } }</w:t>
+      </w:r>
+    </w:p>
+    <w:p>
+      <w:r>
+        <w:t xml:space="preserve">            ]</w:t>
+      </w:r>
+    </w:p>
+    <w:p>
+      <w:r>
+        <w:t xml:space="preserve">        }</w:t>
+      </w:r>
+    </w:p>
+    <w:p>
+      <w:r>
+        <w:t xml:space="preserve">    }</w:t>
+      </w:r>
+    </w:p>
+    <w:p>
+      <w:r>
+        <w:t>])</w:t>
+      </w:r>
+    </w:p>
+    <w:p/>
+    <w:p/>
+    <w:p>
+      <w:proofErr w:type="spellStart"/>
+      <w:proofErr w:type="gramStart"/>
+      <w:r>
+        <w:t>db.test.aggregate</w:t>
+      </w:r>
+      <w:proofErr w:type="spellEnd"/>
+      <w:r>
+        <w:t>([</w:t>
+      </w:r>
+      <w:proofErr w:type="gramEnd"/>
+    </w:p>
+    <w:p/>
+    <w:p>
+      <w:r>
+        <w:t xml:space="preserve">    {</w:t>
+      </w:r>
+    </w:p>
+    <w:p>
+      <w:r>
+        <w:t xml:space="preserve">        </w:t>
+      </w:r>
+      <w:proofErr w:type="gramStart"/>
+      <w:r>
+        <w:t>$facet: {</w:t>
+      </w:r>
+      <w:proofErr w:type="gramEnd"/>
+    </w:p>
+    <w:p>
+      <w:r>
+        <w:t xml:space="preserve">            // pipeline-1</w:t>
+      </w:r>
+    </w:p>
+    <w:p>
+      <w:r>
+        <w:t xml:space="preserve">            "</w:t>
+      </w:r>
+      <w:proofErr w:type="spellStart"/>
+      <w:proofErr w:type="gramStart"/>
+      <w:r>
+        <w:t>friendsCount</w:t>
+      </w:r>
+      <w:proofErr w:type="spellEnd"/>
+      <w:proofErr w:type="gramEnd"/>
+      <w:r>
+        <w:t>": [</w:t>
+      </w:r>
+    </w:p>
+    <w:p>
+      <w:r>
+        <w:t xml:space="preserve">                // stage-1</w:t>
+      </w:r>
+    </w:p>
+    <w:p>
+      <w:r>
+        <w:t xml:space="preserve">                </w:t>
+      </w:r>
+      <w:proofErr w:type="gramStart"/>
+      <w:r>
+        <w:t>{ $</w:t>
+      </w:r>
+      <w:proofErr w:type="gramEnd"/>
+      <w:r>
+        <w:t>unwind: "$friends" },</w:t>
+      </w:r>
+    </w:p>
+    <w:p>
+      <w:r>
+        <w:t xml:space="preserve">                </w:t>
+      </w:r>
+      <w:proofErr w:type="gramStart"/>
+      <w:r>
+        <w:t>{ $</w:t>
+      </w:r>
+      <w:proofErr w:type="gramEnd"/>
+      <w:r>
+        <w:t>group: { _id: "$friends", count: { $sum: 1 } } }</w:t>
+      </w:r>
+    </w:p>
+    <w:p>
+      <w:r>
+        <w:t xml:space="preserve">            ],</w:t>
+      </w:r>
+    </w:p>
+    <w:p>
+      <w:r>
+        <w:t xml:space="preserve">            // pipline-2</w:t>
+      </w:r>
+    </w:p>
+    <w:p>
+      <w:r>
+        <w:t xml:space="preserve">            "</w:t>
+      </w:r>
+      <w:proofErr w:type="spellStart"/>
+      <w:proofErr w:type="gramStart"/>
+      <w:r>
+        <w:t>educationCount</w:t>
+      </w:r>
+      <w:proofErr w:type="spellEnd"/>
+      <w:proofErr w:type="gramEnd"/>
+      <w:r>
+        <w:t>": [</w:t>
+      </w:r>
+    </w:p>
+    <w:p>
+      <w:r>
+        <w:t xml:space="preserve">                // stage-1</w:t>
+      </w:r>
+    </w:p>
+    <w:p>
+      <w:r>
+        <w:t xml:space="preserve">                </w:t>
+      </w:r>
+      <w:proofErr w:type="gramStart"/>
+      <w:r>
+        <w:t>{ $</w:t>
+      </w:r>
+      <w:proofErr w:type="gramEnd"/>
+      <w:r>
+        <w:t>unwind: "$education" },</w:t>
+      </w:r>
+    </w:p>
+    <w:p>
+      <w:r>
+        <w:t xml:space="preserve">                // stage-2</w:t>
+      </w:r>
+    </w:p>
+    <w:p>
+      <w:r>
+        <w:t xml:space="preserve">                </w:t>
+      </w:r>
+      <w:proofErr w:type="gramStart"/>
+      <w:r>
+        <w:t>{ $</w:t>
+      </w:r>
+      <w:proofErr w:type="gramEnd"/>
+      <w:r>
+        <w:t>group: { _id: "$education", count: { $sum: 1 } } }</w:t>
+      </w:r>
+    </w:p>
+    <w:p>
+      <w:r>
+        <w:t xml:space="preserve">            ],</w:t>
+      </w:r>
+    </w:p>
+    <w:p>
+      <w:r>
+        <w:t xml:space="preserve">            // pipeline-3</w:t>
+      </w:r>
+    </w:p>
+    <w:p>
+      <w:r>
+        <w:t xml:space="preserve">            "</w:t>
+      </w:r>
+      <w:proofErr w:type="spellStart"/>
+      <w:proofErr w:type="gramStart"/>
+      <w:r>
+        <w:t>skillsCount</w:t>
+      </w:r>
+      <w:proofErr w:type="spellEnd"/>
+      <w:proofErr w:type="gramEnd"/>
+      <w:r>
+        <w:t>": [</w:t>
+      </w:r>
+    </w:p>
+    <w:p>
+      <w:r>
+        <w:t xml:space="preserve">                // stage-1</w:t>
+      </w:r>
+    </w:p>
+    <w:p>
+      <w:r>
+        <w:t xml:space="preserve">                </w:t>
+      </w:r>
+      <w:proofErr w:type="gramStart"/>
+      <w:r>
+        <w:t>{ $</w:t>
+      </w:r>
+      <w:proofErr w:type="gramEnd"/>
+      <w:r>
+        <w:t>unwind: "$skills" },</w:t>
+      </w:r>
+    </w:p>
+    <w:p>
+      <w:r>
+        <w:t xml:space="preserve">                // stage-2</w:t>
+      </w:r>
+    </w:p>
+    <w:p>
+      <w:r>
+        <w:t xml:space="preserve">                </w:t>
+      </w:r>
+      <w:proofErr w:type="gramStart"/>
+      <w:r>
+        <w:t>{ $</w:t>
+      </w:r>
+      <w:proofErr w:type="gramEnd"/>
+      <w:r>
+        <w:t>group: { _id: "$skills", count: { $sum: 1 } } }</w:t>
+      </w:r>
+    </w:p>
+    <w:p>
+      <w:r>
+        <w:t xml:space="preserve">            ]</w:t>
+      </w:r>
+    </w:p>
+    <w:p/>
+    <w:p>
+      <w:r>
+        <w:t xml:space="preserve">        }</w:t>
+      </w:r>
+    </w:p>
+    <w:p>
+      <w:r>
+        <w:lastRenderedPageBreak/>
+        <w:t xml:space="preserve">    }</w:t>
+      </w:r>
+    </w:p>
+    <w:p>
+      <w:r>
+        <w:t>])</w:t>
+      </w:r>
+    </w:p>
+    <w:p/>
+    <w:p/>
+    <w:p/>
+    <w:p/>
     <w:p/>
     <w:p/>
     <w:p/>

</xml_diff>

<commit_message>
stage, embedding vs referencing -added
</commit_message>
<xml_diff>
--- a/Mastering MongoDB Aggregation & Indexing.docx
+++ b/Mastering MongoDB Aggregation & Indexing.docx
@@ -2343,7 +2343,227 @@
       </w:r>
     </w:p>
     <w:p/>
-    <w:p/>
+    <w:p>
+      <w:pPr>
+        <w:rPr>
+          <w:b/>
+          <w:sz w:val="24"/>
+        </w:rPr>
+      </w:pPr>
+    </w:p>
+    <w:p>
+      <w:pPr>
+        <w:rPr>
+          <w:b/>
+          <w:sz w:val="24"/>
+        </w:rPr>
+      </w:pPr>
+      <w:proofErr w:type="spellStart"/>
+      <w:proofErr w:type="gramStart"/>
+      <w:r>
+        <w:rPr>
+          <w:b/>
+          <w:sz w:val="24"/>
+        </w:rPr>
+        <w:t>mongodb</w:t>
+      </w:r>
+      <w:proofErr w:type="spellEnd"/>
+      <w:r>
+        <w:rPr>
+          <w:b/>
+          <w:sz w:val="24"/>
+        </w:rPr>
+        <w:t>-practice</w:t>
+      </w:r>
+      <w:proofErr w:type="gramEnd"/>
+    </w:p>
+    <w:p>
+      <w:hyperlink r:id="rId9" w:history="1">
+        <w:r>
+          <w:rPr>
+            <w:rStyle w:val="Hyperlink"/>
+          </w:rPr>
+          <w:t>https://github.com/Apollo-Level2-Web-Dev/mongodb-practice/tree/main</w:t>
+        </w:r>
+      </w:hyperlink>
+    </w:p>
+    <w:p>
+      <w:pPr>
+        <w:rPr>
+          <w:b/>
+        </w:rPr>
+      </w:pPr>
+      <w:r>
+        <w:rPr>
+          <w:b/>
+        </w:rPr>
+        <w:t xml:space="preserve">6-8 $lookup stage, embedding </w:t>
+      </w:r>
+      <w:proofErr w:type="spellStart"/>
+      <w:r>
+        <w:rPr>
+          <w:b/>
+        </w:rPr>
+        <w:t>vs</w:t>
+      </w:r>
+      <w:proofErr w:type="spellEnd"/>
+      <w:r>
+        <w:rPr>
+          <w:b/>
+        </w:rPr>
+        <w:t xml:space="preserve"> referencing</w:t>
+      </w:r>
+    </w:p>
+    <w:p/>
+    <w:p>
+      <w:proofErr w:type="spellStart"/>
+      <w:proofErr w:type="gramStart"/>
+      <w:r>
+        <w:t>db.orders.aggregate</w:t>
+      </w:r>
+      <w:proofErr w:type="spellEnd"/>
+      <w:r>
+        <w:t>([</w:t>
+      </w:r>
+      <w:proofErr w:type="gramEnd"/>
+    </w:p>
+    <w:p/>
+    <w:p>
+      <w:r>
+        <w:t xml:space="preserve">    {</w:t>
+      </w:r>
+    </w:p>
+    <w:p>
+      <w:r>
+        <w:t xml:space="preserve">        </w:t>
+      </w:r>
+      <w:proofErr w:type="gramStart"/>
+      <w:r>
+        <w:t>$lookup: {</w:t>
+      </w:r>
+      <w:proofErr w:type="gramEnd"/>
+    </w:p>
+    <w:p>
+      <w:r>
+        <w:t xml:space="preserve">            </w:t>
+      </w:r>
+      <w:proofErr w:type="gramStart"/>
+      <w:r>
+        <w:t>from</w:t>
+      </w:r>
+      <w:proofErr w:type="gramEnd"/>
+      <w:r>
+        <w:t>: "test",</w:t>
+      </w:r>
+    </w:p>
+    <w:p>
+      <w:r>
+        <w:t xml:space="preserve">            </w:t>
+      </w:r>
+      <w:proofErr w:type="spellStart"/>
+      <w:proofErr w:type="gramStart"/>
+      <w:r>
+        <w:t>localField</w:t>
+      </w:r>
+      <w:proofErr w:type="spellEnd"/>
+      <w:proofErr w:type="gramEnd"/>
+      <w:r>
+        <w:t>: "</w:t>
+      </w:r>
+      <w:proofErr w:type="spellStart"/>
+      <w:r>
+        <w:t>userId</w:t>
+      </w:r>
+      <w:proofErr w:type="spellEnd"/>
+      <w:r>
+        <w:t>",</w:t>
+      </w:r>
+    </w:p>
+    <w:p>
+      <w:r>
+        <w:t xml:space="preserve">            </w:t>
+      </w:r>
+      <w:proofErr w:type="spellStart"/>
+      <w:proofErr w:type="gramStart"/>
+      <w:r>
+        <w:t>foreignField</w:t>
+      </w:r>
+      <w:proofErr w:type="spellEnd"/>
+      <w:proofErr w:type="gramEnd"/>
+      <w:r>
+        <w:t>: "_id",</w:t>
+      </w:r>
+    </w:p>
+    <w:p>
+      <w:r>
+        <w:t xml:space="preserve">            </w:t>
+      </w:r>
+      <w:proofErr w:type="gramStart"/>
+      <w:r>
+        <w:t>as</w:t>
+      </w:r>
+      <w:proofErr w:type="gramEnd"/>
+      <w:r>
+        <w:t>: "user"</w:t>
+      </w:r>
+    </w:p>
+    <w:p>
+      <w:r>
+        <w:t xml:space="preserve">        }</w:t>
+      </w:r>
+    </w:p>
+    <w:p>
+      <w:r>
+        <w:t xml:space="preserve">    }</w:t>
+      </w:r>
+    </w:p>
+    <w:p>
+      <w:r>
+        <w:t>])</w:t>
+      </w:r>
+    </w:p>
+    <w:p/>
+    <w:p>
+      <w:pPr>
+        <w:rPr>
+          <w:b/>
+        </w:rPr>
+      </w:pPr>
+      <w:r>
+        <w:rPr>
+          <w:b/>
+        </w:rPr>
+        <w:t xml:space="preserve">6-9 </w:t>
+      </w:r>
+      <w:proofErr w:type="gramStart"/>
+      <w:r>
+        <w:rPr>
+          <w:b/>
+        </w:rPr>
+        <w:t>What</w:t>
+      </w:r>
+      <w:proofErr w:type="gramEnd"/>
+      <w:r>
+        <w:rPr>
+          <w:b/>
+        </w:rPr>
+        <w:t xml:space="preserve"> is indexing, COLLSCAN </w:t>
+      </w:r>
+      <w:proofErr w:type="spellStart"/>
+      <w:r>
+        <w:rPr>
+          <w:b/>
+        </w:rPr>
+        <w:t>vs</w:t>
+      </w:r>
+      <w:proofErr w:type="spellEnd"/>
+      <w:r>
+        <w:rPr>
+          <w:b/>
+        </w:rPr>
+        <w:t xml:space="preserve"> IXSCAN</w:t>
+      </w:r>
+    </w:p>
     <w:p/>
     <w:p/>
     <w:p/>
@@ -2569,6 +2789,22 @@
       <w:ind w:left="720"/>
       <w:contextualSpacing/>
     </w:pPr>
+  </w:style>
+  <w:style w:type="character" w:styleId="Strong">
+    <w:name w:val="Strong"/>
+    <w:basedOn w:val="DefaultParagraphFont"/>
+    <w:uiPriority w:val="22"/>
+    <w:qFormat/>
+    <w:rsid w:val="006E43A3"/>
+    <w:rPr>
+      <w:b/>
+      <w:bCs/>
+    </w:rPr>
+  </w:style>
+  <w:style w:type="character" w:customStyle="1" w:styleId="label">
+    <w:name w:val="label"/>
+    <w:basedOn w:val="DefaultParagraphFont"/>
+    <w:rsid w:val="006E43A3"/>
   </w:style>
 </w:styles>
 </file>

</xml_diff>

<commit_message>
What is indexing, COLLSCAN vs IXSCAN --added
</commit_message>
<xml_diff>
--- a/Mastering MongoDB Aggregation & Indexing.docx
+++ b/Mastering MongoDB Aggregation & Indexing.docx
@@ -2564,7 +2564,189 @@
         <w:t xml:space="preserve"> IXSCAN</w:t>
       </w:r>
     </w:p>
-    <w:p/>
+    <w:p>
+      <w:proofErr w:type="spellStart"/>
+      <w:proofErr w:type="gramStart"/>
+      <w:r>
+        <w:t>db.test.find</w:t>
+      </w:r>
+      <w:proofErr w:type="spellEnd"/>
+      <w:r>
+        <w:t>(</w:t>
+      </w:r>
+      <w:proofErr w:type="gramEnd"/>
+      <w:r>
+        <w:t xml:space="preserve">{ _id: </w:t>
+      </w:r>
+      <w:proofErr w:type="spellStart"/>
+      <w:r>
+        <w:t>ObjectId</w:t>
+      </w:r>
+      <w:proofErr w:type="spellEnd"/>
+      <w:r>
+        <w:t>("6406ad63fc13ae5a40000066") }).explain()</w:t>
+      </w:r>
+    </w:p>
+    <w:p/>
+    <w:p>
+      <w:proofErr w:type="spellStart"/>
+      <w:proofErr w:type="gramStart"/>
+      <w:r>
+        <w:t>db.test.find</w:t>
+      </w:r>
+      <w:proofErr w:type="spellEnd"/>
+      <w:r>
+        <w:t>(</w:t>
+      </w:r>
+      <w:proofErr w:type="gramEnd"/>
+      <w:r>
+        <w:t xml:space="preserve">{ _id: </w:t>
+      </w:r>
+      <w:proofErr w:type="spellStart"/>
+      <w:r>
+        <w:t>ObjectId</w:t>
+      </w:r>
+      <w:proofErr w:type="spellEnd"/>
+      <w:r>
+        <w:t>("6406ad63fc13ae5a40000066") }).explain("</w:t>
+      </w:r>
+      <w:proofErr w:type="spellStart"/>
+      <w:r>
+        <w:t>executionStats</w:t>
+      </w:r>
+      <w:proofErr w:type="spellEnd"/>
+      <w:r>
+        <w:t>")</w:t>
+      </w:r>
+    </w:p>
+    <w:p/>
+    <w:p/>
+    <w:p>
+      <w:proofErr w:type="spellStart"/>
+      <w:proofErr w:type="gramStart"/>
+      <w:r>
+        <w:t>db.test.find</w:t>
+      </w:r>
+      <w:proofErr w:type="spellEnd"/>
+      <w:r>
+        <w:t>(</w:t>
+      </w:r>
+      <w:proofErr w:type="gramEnd"/>
+      <w:r>
+        <w:t>{ "email": "omirfin2@i2i.jp", }).explain("</w:t>
+      </w:r>
+      <w:proofErr w:type="spellStart"/>
+      <w:r>
+        <w:t>executionStats</w:t>
+      </w:r>
+      <w:proofErr w:type="spellEnd"/>
+      <w:r>
+        <w:t>")</w:t>
+      </w:r>
+    </w:p>
+    <w:p/>
+    <w:p>
+      <w:pPr>
+        <w:spacing w:after="0" w:line="240" w:lineRule="auto"/>
+      </w:pPr>
+      <w:proofErr w:type="gramStart"/>
+      <w:r>
+        <w:rPr>
+          <w:rFonts w:ascii="Courier New" w:eastAsia="Times New Roman" w:hAnsi="Courier New" w:cs="Courier New"/>
+          <w:b/>
+          <w:bCs/>
+          <w:color w:val="3D4F58"/>
+          <w:sz w:val="16"/>
+          <w:szCs w:val="16"/>
+        </w:rPr>
+        <w:t xml:space="preserve">{ </w:t>
+      </w:r>
+      <w:r>
+        <w:rPr>
+          <w:rFonts w:ascii="Courier New" w:eastAsia="Times New Roman" w:hAnsi="Courier New" w:cs="Courier New"/>
+          <w:b/>
+          <w:bCs/>
+          <w:color w:val="3D4F58"/>
+          <w:sz w:val="16"/>
+          <w:szCs w:val="16"/>
+        </w:rPr>
+        <w:t>email</w:t>
+      </w:r>
+      <w:proofErr w:type="gramEnd"/>
+      <w:r>
+        <w:rPr>
+          <w:rFonts w:ascii="Courier New" w:eastAsia="Times New Roman" w:hAnsi="Courier New" w:cs="Courier New"/>
+          <w:b/>
+          <w:bCs/>
+          <w:color w:val="3D4F58"/>
+          <w:sz w:val="16"/>
+          <w:szCs w:val="16"/>
+        </w:rPr>
+        <w:t xml:space="preserve"> </w:t>
+      </w:r>
+      <w:r>
+        <w:rPr>
+          <w:rFonts w:ascii="Courier New" w:eastAsia="Times New Roman" w:hAnsi="Courier New" w:cs="Courier New"/>
+          <w:color w:val="3D4F58"/>
+          <w:sz w:val="16"/>
+          <w:szCs w:val="16"/>
+        </w:rPr>
+        <w:t>: </w:t>
+      </w:r>
+      <w:r>
+        <w:rPr>
+          <w:rFonts w:ascii="Courier New" w:eastAsia="Times New Roman" w:hAnsi="Courier New" w:cs="Courier New"/>
+          <w:color w:val="12824D"/>
+          <w:sz w:val="16"/>
+          <w:szCs w:val="16"/>
+        </w:rPr>
+        <w:t xml:space="preserve"> "gofffrye@flexigen.com"</w:t>
+      </w:r>
+      <w:r>
+        <w:rPr>
+          <w:rFonts w:ascii="Courier New" w:eastAsia="Times New Roman" w:hAnsi="Courier New" w:cs="Courier New"/>
+          <w:color w:val="12824D"/>
+          <w:sz w:val="16"/>
+          <w:szCs w:val="16"/>
+        </w:rPr>
+        <w:t xml:space="preserve"> </w:t>
+      </w:r>
+      <w:r>
+        <w:t xml:space="preserve">} -&gt; </w:t>
+      </w:r>
+      <w:proofErr w:type="gramStart"/>
+      <w:r>
+        <w:t>paste</w:t>
+      </w:r>
+      <w:proofErr w:type="gramEnd"/>
+      <w:r>
+        <w:t xml:space="preserve"> &gt; </w:t>
+      </w:r>
+      <w:proofErr w:type="spellStart"/>
+      <w:r>
+        <w:t>mongodb</w:t>
+      </w:r>
+      <w:proofErr w:type="spellEnd"/>
+      <w:r>
+        <w:t xml:space="preserve"> compass -&gt; search bar : &gt; find &gt; explain </w:t>
+      </w:r>
+    </w:p>
+    <w:p>
+      <w:pPr>
+        <w:spacing w:after="0" w:line="240" w:lineRule="auto"/>
+      </w:pPr>
+    </w:p>
+    <w:p>
+      <w:pPr>
+        <w:spacing w:after="0" w:line="240" w:lineRule="auto"/>
+        <w:rPr>
+          <w:rFonts w:ascii="Courier New" w:eastAsia="Times New Roman" w:hAnsi="Courier New" w:cs="Courier New"/>
+          <w:color w:val="12824D"/>
+          <w:sz w:val="16"/>
+          <w:szCs w:val="16"/>
+        </w:rPr>
+      </w:pPr>
+    </w:p>
     <w:p/>
     <w:p/>
     <w:p/>

</xml_diff>